<commit_message>
format titles; insert references; format paragraphs
</commit_message>
<xml_diff>
--- a/00_Template.docx
+++ b/00_Template.docx
@@ -1055,8 +1055,6 @@
         </w:rPr>
         <w:t>我靠</w:t>
       </w:r>
-      <w:bookmarkStart w:id="0" w:name="_GoBack"/>
-      <w:bookmarkEnd w:id="0"/>
     </w:p>
     <w:p>
       <w:pPr>
@@ -2979,10 +2977,10 @@
             <v:path o:extrusionok="f" gradientshapeok="t" o:connecttype="rect"/>
             <o:lock v:ext="edit" aspectratio="t"/>
           </v:shapetype>
-          <v:shape id="_x0000_i1025" type="#_x0000_t75" style="width:228.75pt;height:131.25pt" o:ole="">
+          <v:shape id="_x0000_i1025" type="#_x0000_t75" style="width:228.9pt;height:131.1pt" o:ole="">
             <v:imagedata r:id="rId13" o:title="" croptop="1884f" cropbottom="4140f"/>
           </v:shape>
-          <o:OLEObject Type="Embed" ProgID="Visio.Drawing.11" ShapeID="_x0000_i1025" DrawAspect="Content" ObjectID="_1522608717" r:id="rId14"/>
+          <o:OLEObject Type="Embed" ProgID="Visio.Drawing.11" ShapeID="_x0000_i1025" DrawAspect="Content" ObjectID="_1522690062" r:id="rId14"/>
         </w:object>
       </w:r>
     </w:p>
@@ -3519,7 +3517,14 @@
           <w:rFonts w:hint="eastAsia"/>
           <w:szCs w:val="18"/>
         </w:rPr>
-        <w:t xml:space="preserve">, IF </w:t>
+        <w:t xml:space="preserve">, </w:t>
+      </w:r>
+      <w:r>
+        <w:rPr>
+          <w:rFonts w:hint="eastAsia"/>
+          <w:szCs w:val="18"/>
+        </w:rPr>
+        <w:t xml:space="preserve">IF </w:t>
       </w:r>
       <w:r>
         <w:rPr>
@@ -3868,11 +3873,11 @@
       </w:r>
       <w:r>
         <w:rPr>
-          <w:rStyle w:val="aa"/>
-          <w:szCs w:val="15"/>
-          <w:vertAlign w:val="superscript"/>
-        </w:rPr>
-        <w:footnoteReference w:id="1"/>
+          <w:rFonts w:hint="eastAsia"/>
+          <w:sz w:val="15"/>
+          <w:szCs w:val="15"/>
+        </w:rPr>
+        <w:t xml:space="preserve"> </w:t>
       </w:r>
       <w:r>
         <w:rPr>
@@ -5642,6 +5647,8 @@
         </w:rPr>
         <w:t>年</w:t>
       </w:r>
+      <w:bookmarkStart w:id="0" w:name="_GoBack"/>
+      <w:bookmarkEnd w:id="0"/>
       <w:r>
         <w:rPr>
           <w:rFonts w:hint="eastAsia"/>
@@ -6556,14 +6563,6 @@
       <w:r>
         <w:continuationSeparator/>
       </w:r>
-    </w:p>
-  </w:footnote>
-  <w:footnote w:id="1">
-    <w:p>
-      <w:pPr>
-        <w:pStyle w:val="a6"/>
-        <w:ind w:firstLine="400"/>
-      </w:pPr>
     </w:p>
   </w:footnote>
 </w:footnotes>
@@ -6692,7 +6691,7 @@
         <w:rStyle w:val="ab"/>
         <w:noProof/>
       </w:rPr>
-      <w:t>2</w:t>
+      <w:t>3</w:t>
     </w:r>
     <w:r>
       <w:rPr>

</xml_diff>

<commit_message>
trim Ref/; the first final version; generate PaperChinaGraph.pdf
</commit_message>
<xml_diff>
--- a/00_Template.docx
+++ b/00_Template.docx
@@ -2255,12 +2255,28 @@
         </w:rPr>
         <w:t>的图例说明、坐标说明全部用中文或量符号。</w:t>
       </w:r>
+      <w:r>
+        <w:rPr>
+          <w:rFonts w:hint="eastAsia"/>
+          <w:sz w:val="21"/>
+          <w:szCs w:val="21"/>
+        </w:rPr>
+        <w:t>[</w:t>
+      </w:r>
+      <w:r>
+        <w:rPr>
+          <w:sz w:val="21"/>
+          <w:szCs w:val="21"/>
+        </w:rPr>
+        <w:t>done]</w:t>
+      </w:r>
     </w:p>
     <w:p>
       <w:pPr>
         <w:pStyle w:val="a0"/>
         <w:ind w:firstLine="420"/>
         <w:rPr>
+          <w:rFonts w:hint="eastAsia"/>
           <w:sz w:val="21"/>
           <w:szCs w:val="21"/>
         </w:rPr>
@@ -2280,6 +2296,29 @@
           <w:szCs w:val="21"/>
         </w:rPr>
         <w:t>）图应为矢量图。</w:t>
+      </w:r>
+      <w:r>
+        <w:rPr>
+          <w:rFonts w:hint="eastAsia"/>
+          <w:sz w:val="21"/>
+          <w:szCs w:val="21"/>
+        </w:rPr>
+        <w:t>【</w:t>
+      </w:r>
+      <w:r>
+        <w:rPr>
+          <w:rFonts w:hint="eastAsia"/>
+          <w:sz w:val="21"/>
+          <w:szCs w:val="21"/>
+        </w:rPr>
+        <w:t>done</w:t>
+      </w:r>
+      <w:r>
+        <w:rPr>
+          <w:sz w:val="21"/>
+          <w:szCs w:val="21"/>
+        </w:rPr>
+        <w:t>】</w:t>
       </w:r>
     </w:p>
     <w:p>
@@ -2323,12 +2362,21 @@
         </w:rPr>
         <w:t>。</w:t>
       </w:r>
+      <w:r>
+        <w:rPr>
+          <w:rFonts w:hint="eastAsia"/>
+          <w:sz w:val="21"/>
+          <w:szCs w:val="21"/>
+        </w:rPr>
+        <w:t>[done]</w:t>
+      </w:r>
     </w:p>
     <w:p>
       <w:pPr>
         <w:pStyle w:val="a0"/>
         <w:ind w:firstLine="420"/>
         <w:rPr>
+          <w:rFonts w:hint="eastAsia"/>
           <w:sz w:val="21"/>
           <w:szCs w:val="21"/>
         </w:rPr>
@@ -2355,6 +2403,29 @@
           <w:szCs w:val="21"/>
         </w:rPr>
         <w:t>公式尺寸：</w:t>
+      </w:r>
+      <w:r>
+        <w:rPr>
+          <w:rFonts w:hint="eastAsia"/>
+          <w:sz w:val="21"/>
+          <w:szCs w:val="21"/>
+        </w:rPr>
+        <w:t>【</w:t>
+      </w:r>
+      <w:r>
+        <w:rPr>
+          <w:rFonts w:hint="eastAsia"/>
+          <w:sz w:val="21"/>
+          <w:szCs w:val="21"/>
+        </w:rPr>
+        <w:t>done</w:t>
+      </w:r>
+      <w:r>
+        <w:rPr>
+          <w:sz w:val="21"/>
+          <w:szCs w:val="21"/>
+        </w:rPr>
+        <w:t>】</w:t>
       </w:r>
     </w:p>
     <w:p>
@@ -2977,10 +3048,10 @@
             <v:path o:extrusionok="f" gradientshapeok="t" o:connecttype="rect"/>
             <o:lock v:ext="edit" aspectratio="t"/>
           </v:shapetype>
-          <v:shape id="_x0000_i1025" type="#_x0000_t75" style="width:228.9pt;height:131.1pt" o:ole="">
+          <v:shape id="_x0000_i1025" type="#_x0000_t75" style="width:229.1pt;height:130.9pt" o:ole="">
             <v:imagedata r:id="rId13" o:title="" croptop="1884f" cropbottom="4140f"/>
           </v:shape>
-          <o:OLEObject Type="Embed" ProgID="Visio.Drawing.11" ShapeID="_x0000_i1025" DrawAspect="Content" ObjectID="_1522690062" r:id="rId14"/>
+          <o:OLEObject Type="Embed" ProgID="Visio.Drawing.11" ShapeID="_x0000_i1025" DrawAspect="Content" ObjectID="_1522858831" r:id="rId14"/>
         </w:object>
       </w:r>
     </w:p>
@@ -3718,6 +3789,7 @@
           <w:bdr w:val="single" w:sz="4" w:space="0" w:color="FF0000"/>
         </w:rPr>
       </w:pPr>
+      <w:bookmarkStart w:id="0" w:name="_GoBack"/>
       <w:r>
         <w:rPr>
           <w:rFonts w:ascii="黑体" w:eastAsia="黑体" w:hint="eastAsia"/>
@@ -3760,6 +3832,7 @@
         </w:rPr>
         <w:t>.*</w:t>
       </w:r>
+      <w:bookmarkEnd w:id="0"/>
       <w:r>
         <w:rPr>
           <w:rFonts w:ascii="楷体_GB2312" w:eastAsia="楷体_GB2312" w:hint="eastAsia"/>
@@ -5647,8 +5720,6 @@
         </w:rPr>
         <w:t>年</w:t>
       </w:r>
-      <w:bookmarkStart w:id="0" w:name="_GoBack"/>
-      <w:bookmarkEnd w:id="0"/>
       <w:r>
         <w:rPr>
           <w:rFonts w:hint="eastAsia"/>
@@ -6465,6 +6536,331 @@
         </w:rPr>
         <w:t>本研究群体以往在这个方向上的研究成果。</w:t>
       </w:r>
+    </w:p>
+    <w:p>
+      <w:pPr>
+        <w:ind w:firstLineChars="200" w:firstLine="360"/>
+        <w:rPr>
+          <w:szCs w:val="18"/>
+        </w:rPr>
+      </w:pPr>
+      <w:r>
+        <w:rPr>
+          <w:rFonts w:hint="eastAsia"/>
+          <w:szCs w:val="18"/>
+        </w:rPr>
+        <w:t>本文研究的问题属于哪一个领域的什么问题。该类问题目前国际上解决到什么程度。</w:t>
+      </w:r>
+    </w:p>
+    <w:p>
+      <w:pPr>
+        <w:ind w:firstLineChars="200" w:firstLine="360"/>
+        <w:rPr>
+          <w:szCs w:val="18"/>
+        </w:rPr>
+      </w:pPr>
+      <w:r>
+        <w:rPr>
+          <w:rFonts w:hint="eastAsia"/>
+          <w:szCs w:val="18"/>
+        </w:rPr>
+        <w:t>本文将问题解决到什么程度。</w:t>
+      </w:r>
+    </w:p>
+    <w:p>
+      <w:pPr>
+        <w:ind w:firstLineChars="200" w:firstLine="360"/>
+        <w:rPr>
+          <w:szCs w:val="18"/>
+        </w:rPr>
+      </w:pPr>
+      <w:r>
+        <w:rPr>
+          <w:szCs w:val="18"/>
+        </w:rPr>
+        <w:t>本研究群体以往在这个方向上的研究成果。</w:t>
+      </w:r>
+    </w:p>
+    <w:p>
+      <w:pPr>
+        <w:ind w:firstLineChars="200" w:firstLine="360"/>
+        <w:rPr>
+          <w:szCs w:val="18"/>
+        </w:rPr>
+      </w:pPr>
+      <w:r>
+        <w:rPr>
+          <w:rFonts w:hint="eastAsia"/>
+          <w:szCs w:val="18"/>
+        </w:rPr>
+        <w:t>本文研究的问题属于哪一个领域的什么问题。该类问题目前国际上解决到什么程度。</w:t>
+      </w:r>
+    </w:p>
+    <w:p>
+      <w:pPr>
+        <w:ind w:firstLineChars="200" w:firstLine="360"/>
+        <w:rPr>
+          <w:szCs w:val="18"/>
+        </w:rPr>
+      </w:pPr>
+      <w:r>
+        <w:rPr>
+          <w:rFonts w:hint="eastAsia"/>
+          <w:szCs w:val="18"/>
+        </w:rPr>
+        <w:t>本文将问题解决到什么程度。</w:t>
+      </w:r>
+    </w:p>
+    <w:p>
+      <w:pPr>
+        <w:ind w:firstLineChars="200" w:firstLine="360"/>
+        <w:rPr>
+          <w:szCs w:val="18"/>
+        </w:rPr>
+      </w:pPr>
+      <w:r>
+        <w:rPr>
+          <w:szCs w:val="18"/>
+        </w:rPr>
+        <w:t>本研究群体以往在这个方向上的研究成果。</w:t>
+      </w:r>
+    </w:p>
+    <w:p>
+      <w:pPr>
+        <w:ind w:firstLineChars="200" w:firstLine="360"/>
+        <w:rPr>
+          <w:szCs w:val="18"/>
+        </w:rPr>
+      </w:pPr>
+      <w:r>
+        <w:rPr>
+          <w:rFonts w:hint="eastAsia"/>
+          <w:szCs w:val="18"/>
+        </w:rPr>
+        <w:t>本文研究的问题属于哪一个领域的什么问题。该类问题目前国际上解决到什么程度。</w:t>
+      </w:r>
+    </w:p>
+    <w:p>
+      <w:pPr>
+        <w:ind w:firstLineChars="200" w:firstLine="360"/>
+        <w:rPr>
+          <w:szCs w:val="18"/>
+        </w:rPr>
+      </w:pPr>
+      <w:r>
+        <w:rPr>
+          <w:rFonts w:hint="eastAsia"/>
+          <w:szCs w:val="18"/>
+        </w:rPr>
+        <w:t>本文将问题解决到什么程度。</w:t>
+      </w:r>
+    </w:p>
+    <w:p>
+      <w:pPr>
+        <w:ind w:firstLineChars="200" w:firstLine="360"/>
+        <w:rPr>
+          <w:szCs w:val="18"/>
+        </w:rPr>
+      </w:pPr>
+      <w:r>
+        <w:rPr>
+          <w:szCs w:val="18"/>
+        </w:rPr>
+        <w:t>本研究群体以往在这个方向上的研究成果。</w:t>
+      </w:r>
+    </w:p>
+    <w:p>
+      <w:pPr>
+        <w:ind w:firstLineChars="200" w:firstLine="360"/>
+        <w:rPr>
+          <w:szCs w:val="18"/>
+        </w:rPr>
+      </w:pPr>
+      <w:r>
+        <w:rPr>
+          <w:rFonts w:hint="eastAsia"/>
+          <w:szCs w:val="18"/>
+        </w:rPr>
+        <w:t>本文研究的问题属于哪一个领域的什么问题。该类问题目前国际上解决到什么程度。</w:t>
+      </w:r>
+    </w:p>
+    <w:p>
+      <w:pPr>
+        <w:ind w:firstLineChars="200" w:firstLine="360"/>
+        <w:rPr>
+          <w:szCs w:val="18"/>
+        </w:rPr>
+      </w:pPr>
+      <w:r>
+        <w:rPr>
+          <w:rFonts w:hint="eastAsia"/>
+          <w:szCs w:val="18"/>
+        </w:rPr>
+        <w:t>本文将问题解决到什么程度。</w:t>
+      </w:r>
+    </w:p>
+    <w:p>
+      <w:pPr>
+        <w:ind w:firstLineChars="200" w:firstLine="360"/>
+        <w:rPr>
+          <w:szCs w:val="18"/>
+        </w:rPr>
+      </w:pPr>
+      <w:r>
+        <w:rPr>
+          <w:szCs w:val="18"/>
+        </w:rPr>
+        <w:t>本研究群体以往在这个方向上的研究成果。</w:t>
+      </w:r>
+    </w:p>
+    <w:p>
+      <w:pPr>
+        <w:ind w:firstLineChars="200" w:firstLine="360"/>
+        <w:rPr>
+          <w:szCs w:val="18"/>
+        </w:rPr>
+      </w:pPr>
+      <w:r>
+        <w:rPr>
+          <w:rFonts w:hint="eastAsia"/>
+          <w:szCs w:val="18"/>
+        </w:rPr>
+        <w:t>本文研究的问题属于哪一个领域的什么问题。该类问题目前国际上解决到什么程度。</w:t>
+      </w:r>
+    </w:p>
+    <w:p>
+      <w:pPr>
+        <w:ind w:firstLineChars="200" w:firstLine="360"/>
+        <w:rPr>
+          <w:szCs w:val="18"/>
+        </w:rPr>
+      </w:pPr>
+      <w:r>
+        <w:rPr>
+          <w:rFonts w:hint="eastAsia"/>
+          <w:szCs w:val="18"/>
+        </w:rPr>
+        <w:t>本文将问题解决到什么程度。</w:t>
+      </w:r>
+    </w:p>
+    <w:p>
+      <w:pPr>
+        <w:ind w:firstLineChars="200" w:firstLine="360"/>
+        <w:rPr>
+          <w:szCs w:val="18"/>
+        </w:rPr>
+      </w:pPr>
+      <w:r>
+        <w:rPr>
+          <w:szCs w:val="18"/>
+        </w:rPr>
+        <w:t>本研究群体以往在这个方向上的研究成果。</w:t>
+      </w:r>
+    </w:p>
+    <w:p>
+      <w:pPr>
+        <w:ind w:firstLineChars="200" w:firstLine="360"/>
+        <w:rPr>
+          <w:szCs w:val="18"/>
+        </w:rPr>
+      </w:pPr>
+      <w:r>
+        <w:rPr>
+          <w:rFonts w:hint="eastAsia"/>
+          <w:szCs w:val="18"/>
+        </w:rPr>
+        <w:t>本文研究的问题属于哪一个领域的什么问题。该类问题目前国际上解决到什么程度。</w:t>
+      </w:r>
+    </w:p>
+    <w:p>
+      <w:pPr>
+        <w:ind w:firstLineChars="200" w:firstLine="360"/>
+        <w:rPr>
+          <w:szCs w:val="18"/>
+        </w:rPr>
+      </w:pPr>
+      <w:r>
+        <w:rPr>
+          <w:rFonts w:hint="eastAsia"/>
+          <w:szCs w:val="18"/>
+        </w:rPr>
+        <w:t>本文将问题解决到什么程度。</w:t>
+      </w:r>
+    </w:p>
+    <w:p>
+      <w:pPr>
+        <w:ind w:firstLineChars="200" w:firstLine="360"/>
+        <w:rPr>
+          <w:szCs w:val="18"/>
+        </w:rPr>
+      </w:pPr>
+      <w:r>
+        <w:rPr>
+          <w:szCs w:val="18"/>
+        </w:rPr>
+        <w:t>本研究群体以往在这个方向上的研究成果。</w:t>
+      </w:r>
+    </w:p>
+    <w:p>
+      <w:pPr>
+        <w:ind w:firstLineChars="200" w:firstLine="360"/>
+        <w:rPr>
+          <w:szCs w:val="18"/>
+        </w:rPr>
+      </w:pPr>
+      <w:r>
+        <w:rPr>
+          <w:rFonts w:hint="eastAsia"/>
+          <w:szCs w:val="18"/>
+        </w:rPr>
+        <w:t>本文研究的问题属于哪一个领域的什么问题。该类问题目前国际上解决到什么程度。</w:t>
+      </w:r>
+    </w:p>
+    <w:p>
+      <w:pPr>
+        <w:ind w:firstLineChars="200" w:firstLine="360"/>
+        <w:rPr>
+          <w:szCs w:val="18"/>
+        </w:rPr>
+      </w:pPr>
+      <w:r>
+        <w:rPr>
+          <w:rFonts w:hint="eastAsia"/>
+          <w:szCs w:val="18"/>
+        </w:rPr>
+        <w:t>本文将问题解决到什么程度。</w:t>
+      </w:r>
+    </w:p>
+    <w:p>
+      <w:pPr>
+        <w:ind w:firstLineChars="200" w:firstLine="360"/>
+        <w:rPr>
+          <w:szCs w:val="18"/>
+        </w:rPr>
+      </w:pPr>
+      <w:r>
+        <w:rPr>
+          <w:szCs w:val="18"/>
+        </w:rPr>
+        <w:t>本研究群体以往在这个方向上的研究成果。</w:t>
+      </w:r>
+    </w:p>
+    <w:p>
+      <w:pPr>
+        <w:ind w:firstLineChars="200" w:firstLine="360"/>
+        <w:rPr>
+          <w:szCs w:val="18"/>
+        </w:rPr>
+      </w:pPr>
+    </w:p>
+    <w:p>
+      <w:pPr>
+        <w:ind w:firstLineChars="200" w:firstLine="360"/>
+        <w:rPr>
+          <w:rFonts w:hint="eastAsia"/>
+          <w:szCs w:val="18"/>
+        </w:rPr>
+      </w:pPr>
     </w:p>
     <w:p>
       <w:pPr>
@@ -6691,7 +7087,7 @@
         <w:rStyle w:val="ab"/>
         <w:noProof/>
       </w:rPr>
-      <w:t>3</w:t>
+      <w:t>2</w:t>
     </w:r>
     <w:r>
       <w:rPr>

</xml_diff>

<commit_message>
add background; refine layout of the paper; generate .pdf; This version has been emailed to Prof. Jin
</commit_message>
<xml_diff>
--- a/00_Template.docx
+++ b/00_Template.docx
@@ -2276,7 +2276,6 @@
         <w:pStyle w:val="a0"/>
         <w:ind w:firstLine="420"/>
         <w:rPr>
-          <w:rFonts w:hint="eastAsia"/>
           <w:sz w:val="21"/>
           <w:szCs w:val="21"/>
         </w:rPr>
@@ -2376,7 +2375,6 @@
         <w:pStyle w:val="a0"/>
         <w:ind w:firstLine="420"/>
         <w:rPr>
-          <w:rFonts w:hint="eastAsia"/>
           <w:sz w:val="21"/>
           <w:szCs w:val="21"/>
         </w:rPr>
@@ -3048,10 +3046,10 @@
             <v:path o:extrusionok="f" gradientshapeok="t" o:connecttype="rect"/>
             <o:lock v:ext="edit" aspectratio="t"/>
           </v:shapetype>
-          <v:shape id="_x0000_i1025" type="#_x0000_t75" style="width:229.1pt;height:130.9pt" o:ole="">
+          <v:shape id="_x0000_i1025" type="#_x0000_t75" style="width:229.25pt;height:130.75pt" o:ole="">
             <v:imagedata r:id="rId13" o:title="" croptop="1884f" cropbottom="4140f"/>
           </v:shape>
-          <o:OLEObject Type="Embed" ProgID="Visio.Drawing.11" ShapeID="_x0000_i1025" DrawAspect="Content" ObjectID="_1522858831" r:id="rId14"/>
+          <o:OLEObject Type="Embed" ProgID="Visio.Drawing.11" ShapeID="_x0000_i1025" DrawAspect="Content" ObjectID="_1522874645" r:id="rId14"/>
         </w:object>
       </w:r>
     </w:p>
@@ -3789,7 +3787,6 @@
           <w:bdr w:val="single" w:sz="4" w:space="0" w:color="FF0000"/>
         </w:rPr>
       </w:pPr>
-      <w:bookmarkStart w:id="0" w:name="_GoBack"/>
       <w:r>
         <w:rPr>
           <w:rFonts w:ascii="黑体" w:eastAsia="黑体" w:hint="eastAsia"/>
@@ -3832,7 +3829,6 @@
         </w:rPr>
         <w:t>.*</w:t>
       </w:r>
-      <w:bookmarkEnd w:id="0"/>
       <w:r>
         <w:rPr>
           <w:rFonts w:ascii="楷体_GB2312" w:eastAsia="楷体_GB2312" w:hint="eastAsia"/>
@@ -6492,6 +6488,8 @@
         </w:rPr>
         <w:t>英文背景介绍。介绍的内容包括：</w:t>
       </w:r>
+      <w:bookmarkStart w:id="0" w:name="_GoBack"/>
+      <w:bookmarkEnd w:id="0"/>
     </w:p>
     <w:p>
       <w:pPr>
@@ -6536,331 +6534,6 @@
         </w:rPr>
         <w:t>本研究群体以往在这个方向上的研究成果。</w:t>
       </w:r>
-    </w:p>
-    <w:p>
-      <w:pPr>
-        <w:ind w:firstLineChars="200" w:firstLine="360"/>
-        <w:rPr>
-          <w:szCs w:val="18"/>
-        </w:rPr>
-      </w:pPr>
-      <w:r>
-        <w:rPr>
-          <w:rFonts w:hint="eastAsia"/>
-          <w:szCs w:val="18"/>
-        </w:rPr>
-        <w:t>本文研究的问题属于哪一个领域的什么问题。该类问题目前国际上解决到什么程度。</w:t>
-      </w:r>
-    </w:p>
-    <w:p>
-      <w:pPr>
-        <w:ind w:firstLineChars="200" w:firstLine="360"/>
-        <w:rPr>
-          <w:szCs w:val="18"/>
-        </w:rPr>
-      </w:pPr>
-      <w:r>
-        <w:rPr>
-          <w:rFonts w:hint="eastAsia"/>
-          <w:szCs w:val="18"/>
-        </w:rPr>
-        <w:t>本文将问题解决到什么程度。</w:t>
-      </w:r>
-    </w:p>
-    <w:p>
-      <w:pPr>
-        <w:ind w:firstLineChars="200" w:firstLine="360"/>
-        <w:rPr>
-          <w:szCs w:val="18"/>
-        </w:rPr>
-      </w:pPr>
-      <w:r>
-        <w:rPr>
-          <w:szCs w:val="18"/>
-        </w:rPr>
-        <w:t>本研究群体以往在这个方向上的研究成果。</w:t>
-      </w:r>
-    </w:p>
-    <w:p>
-      <w:pPr>
-        <w:ind w:firstLineChars="200" w:firstLine="360"/>
-        <w:rPr>
-          <w:szCs w:val="18"/>
-        </w:rPr>
-      </w:pPr>
-      <w:r>
-        <w:rPr>
-          <w:rFonts w:hint="eastAsia"/>
-          <w:szCs w:val="18"/>
-        </w:rPr>
-        <w:t>本文研究的问题属于哪一个领域的什么问题。该类问题目前国际上解决到什么程度。</w:t>
-      </w:r>
-    </w:p>
-    <w:p>
-      <w:pPr>
-        <w:ind w:firstLineChars="200" w:firstLine="360"/>
-        <w:rPr>
-          <w:szCs w:val="18"/>
-        </w:rPr>
-      </w:pPr>
-      <w:r>
-        <w:rPr>
-          <w:rFonts w:hint="eastAsia"/>
-          <w:szCs w:val="18"/>
-        </w:rPr>
-        <w:t>本文将问题解决到什么程度。</w:t>
-      </w:r>
-    </w:p>
-    <w:p>
-      <w:pPr>
-        <w:ind w:firstLineChars="200" w:firstLine="360"/>
-        <w:rPr>
-          <w:szCs w:val="18"/>
-        </w:rPr>
-      </w:pPr>
-      <w:r>
-        <w:rPr>
-          <w:szCs w:val="18"/>
-        </w:rPr>
-        <w:t>本研究群体以往在这个方向上的研究成果。</w:t>
-      </w:r>
-    </w:p>
-    <w:p>
-      <w:pPr>
-        <w:ind w:firstLineChars="200" w:firstLine="360"/>
-        <w:rPr>
-          <w:szCs w:val="18"/>
-        </w:rPr>
-      </w:pPr>
-      <w:r>
-        <w:rPr>
-          <w:rFonts w:hint="eastAsia"/>
-          <w:szCs w:val="18"/>
-        </w:rPr>
-        <w:t>本文研究的问题属于哪一个领域的什么问题。该类问题目前国际上解决到什么程度。</w:t>
-      </w:r>
-    </w:p>
-    <w:p>
-      <w:pPr>
-        <w:ind w:firstLineChars="200" w:firstLine="360"/>
-        <w:rPr>
-          <w:szCs w:val="18"/>
-        </w:rPr>
-      </w:pPr>
-      <w:r>
-        <w:rPr>
-          <w:rFonts w:hint="eastAsia"/>
-          <w:szCs w:val="18"/>
-        </w:rPr>
-        <w:t>本文将问题解决到什么程度。</w:t>
-      </w:r>
-    </w:p>
-    <w:p>
-      <w:pPr>
-        <w:ind w:firstLineChars="200" w:firstLine="360"/>
-        <w:rPr>
-          <w:szCs w:val="18"/>
-        </w:rPr>
-      </w:pPr>
-      <w:r>
-        <w:rPr>
-          <w:szCs w:val="18"/>
-        </w:rPr>
-        <w:t>本研究群体以往在这个方向上的研究成果。</w:t>
-      </w:r>
-    </w:p>
-    <w:p>
-      <w:pPr>
-        <w:ind w:firstLineChars="200" w:firstLine="360"/>
-        <w:rPr>
-          <w:szCs w:val="18"/>
-        </w:rPr>
-      </w:pPr>
-      <w:r>
-        <w:rPr>
-          <w:rFonts w:hint="eastAsia"/>
-          <w:szCs w:val="18"/>
-        </w:rPr>
-        <w:t>本文研究的问题属于哪一个领域的什么问题。该类问题目前国际上解决到什么程度。</w:t>
-      </w:r>
-    </w:p>
-    <w:p>
-      <w:pPr>
-        <w:ind w:firstLineChars="200" w:firstLine="360"/>
-        <w:rPr>
-          <w:szCs w:val="18"/>
-        </w:rPr>
-      </w:pPr>
-      <w:r>
-        <w:rPr>
-          <w:rFonts w:hint="eastAsia"/>
-          <w:szCs w:val="18"/>
-        </w:rPr>
-        <w:t>本文将问题解决到什么程度。</w:t>
-      </w:r>
-    </w:p>
-    <w:p>
-      <w:pPr>
-        <w:ind w:firstLineChars="200" w:firstLine="360"/>
-        <w:rPr>
-          <w:szCs w:val="18"/>
-        </w:rPr>
-      </w:pPr>
-      <w:r>
-        <w:rPr>
-          <w:szCs w:val="18"/>
-        </w:rPr>
-        <w:t>本研究群体以往在这个方向上的研究成果。</w:t>
-      </w:r>
-    </w:p>
-    <w:p>
-      <w:pPr>
-        <w:ind w:firstLineChars="200" w:firstLine="360"/>
-        <w:rPr>
-          <w:szCs w:val="18"/>
-        </w:rPr>
-      </w:pPr>
-      <w:r>
-        <w:rPr>
-          <w:rFonts w:hint="eastAsia"/>
-          <w:szCs w:val="18"/>
-        </w:rPr>
-        <w:t>本文研究的问题属于哪一个领域的什么问题。该类问题目前国际上解决到什么程度。</w:t>
-      </w:r>
-    </w:p>
-    <w:p>
-      <w:pPr>
-        <w:ind w:firstLineChars="200" w:firstLine="360"/>
-        <w:rPr>
-          <w:szCs w:val="18"/>
-        </w:rPr>
-      </w:pPr>
-      <w:r>
-        <w:rPr>
-          <w:rFonts w:hint="eastAsia"/>
-          <w:szCs w:val="18"/>
-        </w:rPr>
-        <w:t>本文将问题解决到什么程度。</w:t>
-      </w:r>
-    </w:p>
-    <w:p>
-      <w:pPr>
-        <w:ind w:firstLineChars="200" w:firstLine="360"/>
-        <w:rPr>
-          <w:szCs w:val="18"/>
-        </w:rPr>
-      </w:pPr>
-      <w:r>
-        <w:rPr>
-          <w:szCs w:val="18"/>
-        </w:rPr>
-        <w:t>本研究群体以往在这个方向上的研究成果。</w:t>
-      </w:r>
-    </w:p>
-    <w:p>
-      <w:pPr>
-        <w:ind w:firstLineChars="200" w:firstLine="360"/>
-        <w:rPr>
-          <w:szCs w:val="18"/>
-        </w:rPr>
-      </w:pPr>
-      <w:r>
-        <w:rPr>
-          <w:rFonts w:hint="eastAsia"/>
-          <w:szCs w:val="18"/>
-        </w:rPr>
-        <w:t>本文研究的问题属于哪一个领域的什么问题。该类问题目前国际上解决到什么程度。</w:t>
-      </w:r>
-    </w:p>
-    <w:p>
-      <w:pPr>
-        <w:ind w:firstLineChars="200" w:firstLine="360"/>
-        <w:rPr>
-          <w:szCs w:val="18"/>
-        </w:rPr>
-      </w:pPr>
-      <w:r>
-        <w:rPr>
-          <w:rFonts w:hint="eastAsia"/>
-          <w:szCs w:val="18"/>
-        </w:rPr>
-        <w:t>本文将问题解决到什么程度。</w:t>
-      </w:r>
-    </w:p>
-    <w:p>
-      <w:pPr>
-        <w:ind w:firstLineChars="200" w:firstLine="360"/>
-        <w:rPr>
-          <w:szCs w:val="18"/>
-        </w:rPr>
-      </w:pPr>
-      <w:r>
-        <w:rPr>
-          <w:szCs w:val="18"/>
-        </w:rPr>
-        <w:t>本研究群体以往在这个方向上的研究成果。</w:t>
-      </w:r>
-    </w:p>
-    <w:p>
-      <w:pPr>
-        <w:ind w:firstLineChars="200" w:firstLine="360"/>
-        <w:rPr>
-          <w:szCs w:val="18"/>
-        </w:rPr>
-      </w:pPr>
-      <w:r>
-        <w:rPr>
-          <w:rFonts w:hint="eastAsia"/>
-          <w:szCs w:val="18"/>
-        </w:rPr>
-        <w:t>本文研究的问题属于哪一个领域的什么问题。该类问题目前国际上解决到什么程度。</w:t>
-      </w:r>
-    </w:p>
-    <w:p>
-      <w:pPr>
-        <w:ind w:firstLineChars="200" w:firstLine="360"/>
-        <w:rPr>
-          <w:szCs w:val="18"/>
-        </w:rPr>
-      </w:pPr>
-      <w:r>
-        <w:rPr>
-          <w:rFonts w:hint="eastAsia"/>
-          <w:szCs w:val="18"/>
-        </w:rPr>
-        <w:t>本文将问题解决到什么程度。</w:t>
-      </w:r>
-    </w:p>
-    <w:p>
-      <w:pPr>
-        <w:ind w:firstLineChars="200" w:firstLine="360"/>
-        <w:rPr>
-          <w:szCs w:val="18"/>
-        </w:rPr>
-      </w:pPr>
-      <w:r>
-        <w:rPr>
-          <w:szCs w:val="18"/>
-        </w:rPr>
-        <w:t>本研究群体以往在这个方向上的研究成果。</w:t>
-      </w:r>
-    </w:p>
-    <w:p>
-      <w:pPr>
-        <w:ind w:firstLineChars="200" w:firstLine="360"/>
-        <w:rPr>
-          <w:szCs w:val="18"/>
-        </w:rPr>
-      </w:pPr>
-    </w:p>
-    <w:p>
-      <w:pPr>
-        <w:ind w:firstLineChars="200" w:firstLine="360"/>
-        <w:rPr>
-          <w:rFonts w:hint="eastAsia"/>
-          <w:szCs w:val="18"/>
-        </w:rPr>
-      </w:pPr>
     </w:p>
     <w:p>
       <w:pPr>
@@ -7087,7 +6760,7 @@
         <w:rStyle w:val="ab"/>
         <w:noProof/>
       </w:rPr>
-      <w:t>2</w:t>
+      <w:t>3</w:t>
     </w:r>
     <w:r>
       <w:rPr>

</xml_diff>

<commit_message>
confirm format of text, figures, reference, etc.
</commit_message>
<xml_diff>
--- a/00_Template.docx
+++ b/00_Template.docx
@@ -382,8 +382,16 @@
         <w:rPr>
           <w:rFonts w:hint="eastAsia"/>
         </w:rPr>
-        <w:t xml:space="preserve">　　　</w:t>
-      </w:r>
+        <w:t xml:space="preserve">　　</w:t>
+      </w:r>
+      <w:proofErr w:type="gramStart"/>
+      <w:r>
+        <w:rPr>
+          <w:rFonts w:hint="eastAsia"/>
+        </w:rPr>
+        <w:t xml:space="preserve">　</w:t>
+      </w:r>
+      <w:proofErr w:type="gramEnd"/>
       <w:r>
         <w:rPr>
           <w:rFonts w:hint="eastAsia"/>
@@ -1048,12 +1056,10 @@
       </w:r>
       <w:r>
         <w:rPr>
-          <w:rFonts w:hint="eastAsia"/>
-          <w:color w:val="FF0000"/>
-          <w:sz w:val="21"/>
-          <w:szCs w:val="21"/>
-        </w:rPr>
-        <w:t>我靠</w:t>
+          <w:sz w:val="21"/>
+          <w:szCs w:val="21"/>
+        </w:rPr>
+        <w:t xml:space="preserve"> </w:t>
       </w:r>
     </w:p>
     <w:p>
@@ -2211,7 +2217,25 @@
           <w:sz w:val="21"/>
           <w:szCs w:val="21"/>
         </w:rPr>
-        <w:t>）首次出现的缩写需写明全称，首次出现的符号需作出解释。</w:t>
+        <w:t>）首次出现的缩写需写明全称，首次出现的符号需</w:t>
+      </w:r>
+      <w:proofErr w:type="gramStart"/>
+      <w:r>
+        <w:rPr>
+          <w:rFonts w:hint="eastAsia"/>
+          <w:sz w:val="21"/>
+          <w:szCs w:val="21"/>
+        </w:rPr>
+        <w:t>作出</w:t>
+      </w:r>
+      <w:proofErr w:type="gramEnd"/>
+      <w:r>
+        <w:rPr>
+          <w:rFonts w:hint="eastAsia"/>
+          <w:sz w:val="21"/>
+          <w:szCs w:val="21"/>
+        </w:rPr>
+        <w:t>解释。</w:t>
       </w:r>
     </w:p>
     <w:p>
@@ -2263,12 +2287,21 @@
         </w:rPr>
         <w:t>[</w:t>
       </w:r>
-      <w:r>
-        <w:rPr>
-          <w:sz w:val="21"/>
-          <w:szCs w:val="21"/>
-        </w:rPr>
-        <w:t>done]</w:t>
+      <w:proofErr w:type="gramStart"/>
+      <w:r>
+        <w:rPr>
+          <w:sz w:val="21"/>
+          <w:szCs w:val="21"/>
+        </w:rPr>
+        <w:t>done</w:t>
+      </w:r>
+      <w:proofErr w:type="gramEnd"/>
+      <w:r>
+        <w:rPr>
+          <w:sz w:val="21"/>
+          <w:szCs w:val="21"/>
+        </w:rPr>
+        <w:t>]</w:t>
       </w:r>
     </w:p>
     <w:p>
@@ -2343,7 +2376,25 @@
           <w:sz w:val="21"/>
           <w:szCs w:val="21"/>
         </w:rPr>
-        <w:t>）表中表头文字采用</w:t>
+        <w:t>）表中表</w:t>
+      </w:r>
+      <w:proofErr w:type="gramStart"/>
+      <w:r>
+        <w:rPr>
+          <w:rFonts w:hint="eastAsia"/>
+          <w:sz w:val="21"/>
+          <w:szCs w:val="21"/>
+        </w:rPr>
+        <w:t>头文字</w:t>
+      </w:r>
+      <w:proofErr w:type="gramEnd"/>
+      <w:r>
+        <w:rPr>
+          <w:rFonts w:hint="eastAsia"/>
+          <w:sz w:val="21"/>
+          <w:szCs w:val="21"/>
+        </w:rPr>
+        <w:t>采用</w:t>
       </w:r>
       <w:r>
         <w:rPr>
@@ -2367,7 +2418,25 @@
           <w:sz w:val="21"/>
           <w:szCs w:val="21"/>
         </w:rPr>
-        <w:t>[done]</w:t>
+        <w:t>[</w:t>
+      </w:r>
+      <w:proofErr w:type="gramStart"/>
+      <w:r>
+        <w:rPr>
+          <w:rFonts w:hint="eastAsia"/>
+          <w:sz w:val="21"/>
+          <w:szCs w:val="21"/>
+        </w:rPr>
+        <w:t>done</w:t>
+      </w:r>
+      <w:proofErr w:type="gramEnd"/>
+      <w:r>
+        <w:rPr>
+          <w:rFonts w:hint="eastAsia"/>
+          <w:sz w:val="21"/>
+          <w:szCs w:val="21"/>
+        </w:rPr>
+        <w:t>]</w:t>
       </w:r>
     </w:p>
     <w:p>
@@ -2643,13 +2712,23 @@
         </w:rPr>
         <w:t>组合单位采用标准格式，如：“</w:t>
       </w:r>
-      <w:r>
-        <w:rPr>
-          <w:rFonts w:hint="eastAsia"/>
-          <w:sz w:val="21"/>
-          <w:szCs w:val="21"/>
-        </w:rPr>
-        <w:t>pJ/bit/m</w:t>
+      <w:proofErr w:type="spellStart"/>
+      <w:r>
+        <w:rPr>
+          <w:rFonts w:hint="eastAsia"/>
+          <w:sz w:val="21"/>
+          <w:szCs w:val="21"/>
+        </w:rPr>
+        <w:t>pJ</w:t>
+      </w:r>
+      <w:proofErr w:type="spellEnd"/>
+      <w:r>
+        <w:rPr>
+          <w:rFonts w:hint="eastAsia"/>
+          <w:sz w:val="21"/>
+          <w:szCs w:val="21"/>
+        </w:rPr>
+        <w:t>/bit/m</w:t>
       </w:r>
       <w:r>
         <w:rPr>
@@ -2684,13 +2763,23 @@
         </w:rPr>
         <w:t>“</w:t>
       </w:r>
-      <w:r>
-        <w:rPr>
-          <w:rFonts w:hint="eastAsia"/>
-          <w:sz w:val="21"/>
-          <w:szCs w:val="21"/>
-        </w:rPr>
-        <w:t>pJ/(bit</w:t>
+      <w:proofErr w:type="spellStart"/>
+      <w:r>
+        <w:rPr>
+          <w:rFonts w:hint="eastAsia"/>
+          <w:sz w:val="21"/>
+          <w:szCs w:val="21"/>
+        </w:rPr>
+        <w:t>pJ</w:t>
+      </w:r>
+      <w:proofErr w:type="spellEnd"/>
+      <w:r>
+        <w:rPr>
+          <w:rFonts w:hint="eastAsia"/>
+          <w:sz w:val="21"/>
+          <w:szCs w:val="21"/>
+        </w:rPr>
+        <w:t>/(bit</w:t>
       </w:r>
       <w:r>
         <w:rPr>
@@ -3046,10 +3135,10 @@
             <v:path o:extrusionok="f" gradientshapeok="t" o:connecttype="rect"/>
             <o:lock v:ext="edit" aspectratio="t"/>
           </v:shapetype>
-          <v:shape id="_x0000_i1025" type="#_x0000_t75" style="width:229.25pt;height:130.75pt" o:ole="">
+          <v:shape id="_x0000_i1025" type="#_x0000_t75" style="width:229.15pt;height:130.85pt" o:ole="">
             <v:imagedata r:id="rId13" o:title="" croptop="1884f" cropbottom="4140f"/>
           </v:shape>
-          <o:OLEObject Type="Embed" ProgID="Visio.Drawing.11" ShapeID="_x0000_i1025" DrawAspect="Content" ObjectID="_1522874645" r:id="rId14"/>
+          <o:OLEObject Type="Embed" ProgID="Visio.Drawing.11" ShapeID="_x0000_i1025" DrawAspect="Content" ObjectID="_1523019091" r:id="rId14"/>
         </w:object>
       </w:r>
     </w:p>
@@ -3109,8 +3198,17 @@
           <w:rFonts w:ascii="黑体" w:eastAsia="黑体" w:hint="eastAsia"/>
           <w:szCs w:val="18"/>
         </w:rPr>
-        <w:t>表X  表说明</w:t>
-      </w:r>
+        <w:t xml:space="preserve">表X  </w:t>
+      </w:r>
+      <w:proofErr w:type="gramStart"/>
+      <w:r>
+        <w:rPr>
+          <w:rFonts w:ascii="黑体" w:eastAsia="黑体" w:hint="eastAsia"/>
+          <w:szCs w:val="18"/>
+        </w:rPr>
+        <w:t>表说明</w:t>
+      </w:r>
+      <w:proofErr w:type="gramEnd"/>
       <w:r>
         <w:rPr>
           <w:rFonts w:ascii="黑体" w:eastAsia="黑体" w:hint="eastAsia"/>
@@ -3126,6 +3224,7 @@
         </w:rPr>
         <w:t>*</w:t>
       </w:r>
+      <w:proofErr w:type="gramStart"/>
       <w:r>
         <w:rPr>
           <w:rFonts w:ascii="黑体" w:eastAsia="黑体" w:hint="eastAsia"/>
@@ -3134,6 +3233,7 @@
         </w:rPr>
         <w:t>表说明</w:t>
       </w:r>
+      <w:proofErr w:type="gramEnd"/>
       <w:r>
         <w:rPr>
           <w:rFonts w:ascii="黑体" w:eastAsia="黑体" w:hint="eastAsia"/>
@@ -4180,6 +4280,7 @@
         </w:rPr>
         <w:t>-</w:t>
       </w:r>
+      <w:proofErr w:type="spellStart"/>
       <w:r>
         <w:rPr>
           <w:sz w:val="15"/>
@@ -4187,6 +4288,7 @@
         </w:rPr>
         <w:t>Guo</w:t>
       </w:r>
+      <w:proofErr w:type="spellEnd"/>
       <w:r>
         <w:rPr>
           <w:rFonts w:hint="eastAsia"/>
@@ -6488,8 +6590,6 @@
         </w:rPr>
         <w:t>英文背景介绍。介绍的内容包括：</w:t>
       </w:r>
-      <w:bookmarkStart w:id="0" w:name="_GoBack"/>
-      <w:bookmarkEnd w:id="0"/>
     </w:p>
     <w:p>
       <w:pPr>
@@ -6554,7 +6654,10 @@
       </w:pPr>
     </w:p>
     <w:p/>
-    <w:p/>
+    <w:p>
+      <w:bookmarkStart w:id="0" w:name="_GoBack"/>
+      <w:bookmarkEnd w:id="0"/>
+    </w:p>
     <w:sectPr>
       <w:type w:val="continuous"/>
       <w:pgSz w:w="11905" w:h="16837" w:code="9"/>
@@ -6760,7 +6863,7 @@
         <w:rStyle w:val="ab"/>
         <w:noProof/>
       </w:rPr>
-      <w:t>3</w:t>
+      <w:t>2</w:t>
     </w:r>
     <w:r>
       <w:rPr>

</xml_diff>